<commit_message>
Mejora en Fase elaboración
</commit_message>
<xml_diff>
--- a/attachments/UNL_FEIRNNR_CISC_PO_002_2022_M_pertinencia.docx
+++ b/attachments/UNL_FEIRNNR_CISC_PO_002_2022_M_pertinencia.docx
@@ -335,7 +335,6 @@
         </w:rPr>
         <w:tab/>
       </w:r>
-      <w:proofErr w:type="gramStart"/>
       <w:r>
         <w:rPr>
           <w:b/>
@@ -362,16 +361,7 @@
           <w:szCs w:val="24"/>
           <w:lang w:val="es-EC"/>
         </w:rPr>
-        <w:t>Secretaria</w:t>
-      </w:r>
-      <w:proofErr w:type="gramEnd"/>
-      <w:r>
-        <w:rPr>
-          <w:sz w:val="24"/>
-          <w:szCs w:val="24"/>
-          <w:lang w:val="es-EC"/>
-        </w:rPr>
-        <w:t>, Archivo</w:t>
+        <w:t>Secretaria, Archivo</w:t>
       </w:r>
     </w:p>
     <w:p>
@@ -1093,30 +1083,6 @@
       <w:pPr>
         <w:pStyle w:val="Standard"/>
         <w:keepLines/>
-        <w:widowControl w:val="0"/>
-        <w:spacing w:line="240" w:lineRule="auto"/>
-        <w:rPr>
-          <w:sz w:val="24"/>
-          <w:szCs w:val="24"/>
-          <w:lang w:val="es-EC"/>
-        </w:rPr>
-      </w:pPr>
-    </w:p>
-    <w:p>
-      <w:pPr>
-        <w:pStyle w:val="Standard"/>
-        <w:widowControl w:val="0"/>
-        <w:spacing w:line="240" w:lineRule="auto"/>
-        <w:rPr>
-          <w:sz w:val="24"/>
-          <w:szCs w:val="24"/>
-          <w:lang w:val="es-EC"/>
-        </w:rPr>
-      </w:pPr>
-    </w:p>
-    <w:p>
-      <w:pPr>
-        <w:pStyle w:val="Standard"/>
         <w:widowControl w:val="0"/>
         <w:spacing w:line="240" w:lineRule="auto"/>
         <w:rPr>

</xml_diff>